<commit_message>
Question 1 et 2
</commit_message>
<xml_diff>
--- a/Activite_partie_3.docx
+++ b/Activite_partie_3.docx
@@ -46,8 +46,827 @@
           <w:lang w:eastAsia="fr-FR"/>
         </w:rPr>
       </w:pPr>
-      <w:bookmarkStart w:id="0" w:name="_GoBack"/>
-      <w:bookmarkEnd w:id="0"/>
+      <w:r>
+        <w:rPr>
+          <w:noProof/>
+          <w:lang w:eastAsia="fr-FR"/>
+        </w:rPr>
+        <mc:AlternateContent>
+          <mc:Choice Requires="wps">
+            <w:drawing>
+              <wp:anchor distT="0" distB="0" distL="114300" distR="114300" simplePos="0" relativeHeight="251669504" behindDoc="0" locked="0" layoutInCell="1" allowOverlap="1">
+                <wp:simplePos x="0" y="0"/>
+                <wp:positionH relativeFrom="column">
+                  <wp:posOffset>581343</wp:posOffset>
+                </wp:positionH>
+                <wp:positionV relativeFrom="paragraph">
+                  <wp:posOffset>133668</wp:posOffset>
+                </wp:positionV>
+                <wp:extent cx="185740" cy="1081090"/>
+                <wp:effectExtent l="9525" t="0" r="14605" b="90805"/>
+                <wp:wrapNone/>
+                <wp:docPr id="7" name="Accolade ouvrante 7"/>
+                <wp:cNvGraphicFramePr/>
+                <a:graphic xmlns:a="http://schemas.openxmlformats.org/drawingml/2006/main">
+                  <a:graphicData uri="http://schemas.microsoft.com/office/word/2010/wordprocessingShape">
+                    <wps:wsp>
+                      <wps:cNvSpPr/>
+                      <wps:spPr>
+                        <a:xfrm rot="16200000">
+                          <a:off x="0" y="0"/>
+                          <a:ext cx="185740" cy="1081090"/>
+                        </a:xfrm>
+                        <a:prstGeom prst="leftBrace">
+                          <a:avLst/>
+                        </a:prstGeom>
+                      </wps:spPr>
+                      <wps:style>
+                        <a:lnRef idx="1">
+                          <a:schemeClr val="accent1"/>
+                        </a:lnRef>
+                        <a:fillRef idx="0">
+                          <a:schemeClr val="accent1"/>
+                        </a:fillRef>
+                        <a:effectRef idx="0">
+                          <a:schemeClr val="accent1"/>
+                        </a:effectRef>
+                        <a:fontRef idx="minor">
+                          <a:schemeClr val="tx1"/>
+                        </a:fontRef>
+                      </wps:style>
+                      <wps:bodyPr rot="0" spcFirstLastPara="0" vertOverflow="overflow" horzOverflow="overflow" vert="horz" wrap="square" lIns="91440" tIns="45720" rIns="91440" bIns="45720" numCol="1" spcCol="0" rtlCol="0" fromWordArt="0" anchor="ctr" anchorCtr="0" forceAA="0" compatLnSpc="1">
+                        <a:prstTxWarp prst="textNoShape">
+                          <a:avLst/>
+                        </a:prstTxWarp>
+                        <a:noAutofit/>
+                      </wps:bodyPr>
+                    </wps:wsp>
+                  </a:graphicData>
+                </a:graphic>
+                <wp14:sizeRelH relativeFrom="margin">
+                  <wp14:pctWidth>0</wp14:pctWidth>
+                </wp14:sizeRelH>
+                <wp14:sizeRelV relativeFrom="margin">
+                  <wp14:pctHeight>0</wp14:pctHeight>
+                </wp14:sizeRelV>
+              </wp:anchor>
+            </w:drawing>
+          </mc:Choice>
+          <mc:Fallback>
+            <w:pict>
+              <v:shapetype w14:anchorId="338B4A43" id="_x0000_t87" coordsize="21600,21600" o:spt="87" adj="1800,10800" path="m21600,qx10800@0l10800@2qy0@11,10800@3l10800@1qy21600,21600e" filled="f">
+                <v:formulas>
+                  <v:f eqn="val #0"/>
+                  <v:f eqn="sum 21600 0 #0"/>
+                  <v:f eqn="sum #1 0 #0"/>
+                  <v:f eqn="sum #1 #0 0"/>
+                  <v:f eqn="prod #0 9598 32768"/>
+                  <v:f eqn="sum 21600 0 @4"/>
+                  <v:f eqn="sum 21600 0 #1"/>
+                  <v:f eqn="min #1 @6"/>
+                  <v:f eqn="prod @7 1 2"/>
+                  <v:f eqn="prod #0 2 1"/>
+                  <v:f eqn="sum 21600 0 @9"/>
+                  <v:f eqn="val #1"/>
+                </v:formulas>
+                <v:path arrowok="t" o:connecttype="custom" o:connectlocs="21600,0;0,10800;21600,21600" textboxrect="13963,@4,21600,@5"/>
+                <v:handles>
+                  <v:h position="center,#0" yrange="0,@8"/>
+                  <v:h position="topLeft,#1" yrange="@9,@10"/>
+                </v:handles>
+              </v:shapetype>
+              <v:shape id="Accolade ouvrante 7" o:spid="_x0000_s1026" type="#_x0000_t87" style="position:absolute;margin-left:45.8pt;margin-top:10.55pt;width:14.65pt;height:85.15pt;rotation:-90;z-index:251669504;visibility:visible;mso-wrap-style:square;mso-width-percent:0;mso-height-percent:0;mso-wrap-distance-left:9pt;mso-wrap-distance-top:0;mso-wrap-distance-right:9pt;mso-wrap-distance-bottom:0;mso-position-horizontal:absolute;mso-position-horizontal-relative:text;mso-position-vertical:absolute;mso-position-vertical-relative:text;mso-width-percent:0;mso-height-percent:0;mso-width-relative:margin;mso-height-relative:margin;v-text-anchor:middle" o:gfxdata="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" adj="309" strokecolor="#4472c4 [3204]" strokeweight=".5pt">
+                <v:stroke joinstyle="miter"/>
+              </v:shape>
+            </w:pict>
+          </mc:Fallback>
+        </mc:AlternateContent>
+      </w:r>
+      <w:r>
+        <w:rPr>
+          <w:noProof/>
+          <w:lang w:eastAsia="fr-FR"/>
+        </w:rPr>
+        <mc:AlternateContent>
+          <mc:Choice Requires="wps">
+            <w:drawing>
+              <wp:anchor distT="0" distB="0" distL="114300" distR="114300" simplePos="0" relativeHeight="251668480" behindDoc="0" locked="0" layoutInCell="1" allowOverlap="1" wp14:anchorId="5A3256CB" wp14:editId="583884DC">
+                <wp:simplePos x="0" y="0"/>
+                <wp:positionH relativeFrom="column">
+                  <wp:posOffset>4919980</wp:posOffset>
+                </wp:positionH>
+                <wp:positionV relativeFrom="paragraph">
+                  <wp:posOffset>433705</wp:posOffset>
+                </wp:positionV>
+                <wp:extent cx="180975" cy="180975"/>
+                <wp:effectExtent l="0" t="0" r="28575" b="28575"/>
+                <wp:wrapNone/>
+                <wp:docPr id="6" name="Ellipse 6"/>
+                <wp:cNvGraphicFramePr/>
+                <a:graphic xmlns:a="http://schemas.openxmlformats.org/drawingml/2006/main">
+                  <a:graphicData uri="http://schemas.microsoft.com/office/word/2010/wordprocessingShape">
+                    <wps:wsp>
+                      <wps:cNvSpPr/>
+                      <wps:spPr>
+                        <a:xfrm>
+                          <a:off x="0" y="0"/>
+                          <a:ext cx="180975" cy="180975"/>
+                        </a:xfrm>
+                        <a:prstGeom prst="ellipse">
+                          <a:avLst/>
+                        </a:prstGeom>
+                        <a:solidFill>
+                          <a:schemeClr val="accent2"/>
+                        </a:solidFill>
+                      </wps:spPr>
+                      <wps:style>
+                        <a:lnRef idx="2">
+                          <a:schemeClr val="accent1">
+                            <a:shade val="50000"/>
+                          </a:schemeClr>
+                        </a:lnRef>
+                        <a:fillRef idx="1">
+                          <a:schemeClr val="accent1"/>
+                        </a:fillRef>
+                        <a:effectRef idx="0">
+                          <a:schemeClr val="accent1"/>
+                        </a:effectRef>
+                        <a:fontRef idx="minor">
+                          <a:schemeClr val="lt1"/>
+                        </a:fontRef>
+                      </wps:style>
+                      <wps:bodyPr rot="0" spcFirstLastPara="0" vertOverflow="overflow" horzOverflow="overflow" vert="horz" wrap="square" lIns="91440" tIns="45720" rIns="91440" bIns="45720" numCol="1" spcCol="0" rtlCol="0" fromWordArt="0" anchor="ctr" anchorCtr="0" forceAA="0" compatLnSpc="1">
+                        <a:prstTxWarp prst="textNoShape">
+                          <a:avLst/>
+                        </a:prstTxWarp>
+                        <a:noAutofit/>
+                      </wps:bodyPr>
+                    </wps:wsp>
+                  </a:graphicData>
+                </a:graphic>
+              </wp:anchor>
+            </w:drawing>
+          </mc:Choice>
+          <mc:Fallback>
+            <w:pict>
+              <v:oval w14:anchorId="64D4772A" id="Ellipse 6" o:spid="_x0000_s1026" style="position:absolute;margin-left:387.4pt;margin-top:34.15pt;width:14.25pt;height:14.25pt;z-index:251668480;visibility:visible;mso-wrap-style:square;mso-wrap-distance-left:9pt;mso-wrap-distance-top:0;mso-wrap-distance-right:9pt;mso-wrap-distance-bottom:0;mso-position-horizontal:absolute;mso-position-horizontal-relative:text;mso-position-vertical:absolute;mso-position-vertical-relative:text;v-text-anchor:middle" o:gfxdata="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" fillcolor="#ed7d31 [3205]" strokecolor="#1f3763 [1604]" strokeweight="1pt">
+                <v:stroke joinstyle="miter"/>
+              </v:oval>
+            </w:pict>
+          </mc:Fallback>
+        </mc:AlternateContent>
+      </w:r>
+      <w:r>
+        <w:rPr>
+          <w:noProof/>
+          <w:lang w:eastAsia="fr-FR"/>
+        </w:rPr>
+        <mc:AlternateContent>
+          <mc:Choice Requires="wps">
+            <w:drawing>
+              <wp:anchor distT="0" distB="0" distL="114300" distR="114300" simplePos="0" relativeHeight="251666432" behindDoc="0" locked="0" layoutInCell="1" allowOverlap="1" wp14:anchorId="1399B637" wp14:editId="0AF00532">
+                <wp:simplePos x="0" y="0"/>
+                <wp:positionH relativeFrom="column">
+                  <wp:posOffset>3624580</wp:posOffset>
+                </wp:positionH>
+                <wp:positionV relativeFrom="paragraph">
+                  <wp:posOffset>443230</wp:posOffset>
+                </wp:positionV>
+                <wp:extent cx="180975" cy="180975"/>
+                <wp:effectExtent l="0" t="0" r="28575" b="28575"/>
+                <wp:wrapNone/>
+                <wp:docPr id="5" name="Ellipse 5"/>
+                <wp:cNvGraphicFramePr/>
+                <a:graphic xmlns:a="http://schemas.openxmlformats.org/drawingml/2006/main">
+                  <a:graphicData uri="http://schemas.microsoft.com/office/word/2010/wordprocessingShape">
+                    <wps:wsp>
+                      <wps:cNvSpPr/>
+                      <wps:spPr>
+                        <a:xfrm>
+                          <a:off x="0" y="0"/>
+                          <a:ext cx="180975" cy="180975"/>
+                        </a:xfrm>
+                        <a:prstGeom prst="ellipse">
+                          <a:avLst/>
+                        </a:prstGeom>
+                        <a:solidFill>
+                          <a:schemeClr val="accent2"/>
+                        </a:solidFill>
+                      </wps:spPr>
+                      <wps:style>
+                        <a:lnRef idx="2">
+                          <a:schemeClr val="accent1">
+                            <a:shade val="50000"/>
+                          </a:schemeClr>
+                        </a:lnRef>
+                        <a:fillRef idx="1">
+                          <a:schemeClr val="accent1"/>
+                        </a:fillRef>
+                        <a:effectRef idx="0">
+                          <a:schemeClr val="accent1"/>
+                        </a:effectRef>
+                        <a:fontRef idx="minor">
+                          <a:schemeClr val="lt1"/>
+                        </a:fontRef>
+                      </wps:style>
+                      <wps:bodyPr rot="0" spcFirstLastPara="0" vertOverflow="overflow" horzOverflow="overflow" vert="horz" wrap="square" lIns="91440" tIns="45720" rIns="91440" bIns="45720" numCol="1" spcCol="0" rtlCol="0" fromWordArt="0" anchor="ctr" anchorCtr="0" forceAA="0" compatLnSpc="1">
+                        <a:prstTxWarp prst="textNoShape">
+                          <a:avLst/>
+                        </a:prstTxWarp>
+                        <a:noAutofit/>
+                      </wps:bodyPr>
+                    </wps:wsp>
+                  </a:graphicData>
+                </a:graphic>
+              </wp:anchor>
+            </w:drawing>
+          </mc:Choice>
+          <mc:Fallback>
+            <w:pict>
+              <v:oval w14:anchorId="2FFD550B" id="Ellipse 5" o:spid="_x0000_s1026" style="position:absolute;margin-left:285.4pt;margin-top:34.9pt;width:14.25pt;height:14.25pt;z-index:251666432;visibility:visible;mso-wrap-style:square;mso-wrap-distance-left:9pt;mso-wrap-distance-top:0;mso-wrap-distance-right:9pt;mso-wrap-distance-bottom:0;mso-position-horizontal:absolute;mso-position-horizontal-relative:text;mso-position-vertical:absolute;mso-position-vertical-relative:text;v-text-anchor:middle" o:gfxdata="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" fillcolor="#ed7d31 [3205]" strokecolor="#1f3763 [1604]" strokeweight="1pt">
+                <v:stroke joinstyle="miter"/>
+              </v:oval>
+            </w:pict>
+          </mc:Fallback>
+        </mc:AlternateContent>
+      </w:r>
+      <w:r>
+        <w:rPr>
+          <w:noProof/>
+          <w:lang w:eastAsia="fr-FR"/>
+        </w:rPr>
+        <mc:AlternateContent>
+          <mc:Choice Requires="wps">
+            <w:drawing>
+              <wp:anchor distT="0" distB="0" distL="114300" distR="114300" simplePos="0" relativeHeight="251664384" behindDoc="0" locked="0" layoutInCell="1" allowOverlap="1" wp14:anchorId="61300AFD" wp14:editId="0B2280E0">
+                <wp:simplePos x="0" y="0"/>
+                <wp:positionH relativeFrom="column">
+                  <wp:posOffset>2424430</wp:posOffset>
+                </wp:positionH>
+                <wp:positionV relativeFrom="paragraph">
+                  <wp:posOffset>443230</wp:posOffset>
+                </wp:positionV>
+                <wp:extent cx="180975" cy="180975"/>
+                <wp:effectExtent l="0" t="0" r="28575" b="28575"/>
+                <wp:wrapNone/>
+                <wp:docPr id="4" name="Ellipse 4"/>
+                <wp:cNvGraphicFramePr/>
+                <a:graphic xmlns:a="http://schemas.openxmlformats.org/drawingml/2006/main">
+                  <a:graphicData uri="http://schemas.microsoft.com/office/word/2010/wordprocessingShape">
+                    <wps:wsp>
+                      <wps:cNvSpPr/>
+                      <wps:spPr>
+                        <a:xfrm>
+                          <a:off x="0" y="0"/>
+                          <a:ext cx="180975" cy="180975"/>
+                        </a:xfrm>
+                        <a:prstGeom prst="ellipse">
+                          <a:avLst/>
+                        </a:prstGeom>
+                        <a:solidFill>
+                          <a:schemeClr val="accent2"/>
+                        </a:solidFill>
+                      </wps:spPr>
+                      <wps:style>
+                        <a:lnRef idx="2">
+                          <a:schemeClr val="accent1">
+                            <a:shade val="50000"/>
+                          </a:schemeClr>
+                        </a:lnRef>
+                        <a:fillRef idx="1">
+                          <a:schemeClr val="accent1"/>
+                        </a:fillRef>
+                        <a:effectRef idx="0">
+                          <a:schemeClr val="accent1"/>
+                        </a:effectRef>
+                        <a:fontRef idx="minor">
+                          <a:schemeClr val="lt1"/>
+                        </a:fontRef>
+                      </wps:style>
+                      <wps:bodyPr rot="0" spcFirstLastPara="0" vertOverflow="overflow" horzOverflow="overflow" vert="horz" wrap="square" lIns="91440" tIns="45720" rIns="91440" bIns="45720" numCol="1" spcCol="0" rtlCol="0" fromWordArt="0" anchor="ctr" anchorCtr="0" forceAA="0" compatLnSpc="1">
+                        <a:prstTxWarp prst="textNoShape">
+                          <a:avLst/>
+                        </a:prstTxWarp>
+                        <a:noAutofit/>
+                      </wps:bodyPr>
+                    </wps:wsp>
+                  </a:graphicData>
+                </a:graphic>
+              </wp:anchor>
+            </w:drawing>
+          </mc:Choice>
+          <mc:Fallback>
+            <w:pict>
+              <v:oval w14:anchorId="6A976B8A" id="Ellipse 4" o:spid="_x0000_s1026" style="position:absolute;margin-left:190.9pt;margin-top:34.9pt;width:14.25pt;height:14.25pt;z-index:251664384;visibility:visible;mso-wrap-style:square;mso-wrap-distance-left:9pt;mso-wrap-distance-top:0;mso-wrap-distance-right:9pt;mso-wrap-distance-bottom:0;mso-position-horizontal:absolute;mso-position-horizontal-relative:text;mso-position-vertical:absolute;mso-position-vertical-relative:text;v-text-anchor:middle" o:gfxdata="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" fillcolor="#ed7d31 [3205]" strokecolor="#1f3763 [1604]" strokeweight="1pt">
+                <v:stroke joinstyle="miter"/>
+              </v:oval>
+            </w:pict>
+          </mc:Fallback>
+        </mc:AlternateContent>
+      </w:r>
+      <w:r>
+        <w:rPr>
+          <w:noProof/>
+          <w:lang w:eastAsia="fr-FR"/>
+        </w:rPr>
+        <mc:AlternateContent>
+          <mc:Choice Requires="wps">
+            <w:drawing>
+              <wp:anchor distT="0" distB="0" distL="114300" distR="114300" simplePos="0" relativeHeight="251662336" behindDoc="0" locked="0" layoutInCell="1" allowOverlap="1" wp14:anchorId="3E832725" wp14:editId="48819454">
+                <wp:simplePos x="0" y="0"/>
+                <wp:positionH relativeFrom="column">
+                  <wp:posOffset>1195705</wp:posOffset>
+                </wp:positionH>
+                <wp:positionV relativeFrom="paragraph">
+                  <wp:posOffset>443230</wp:posOffset>
+                </wp:positionV>
+                <wp:extent cx="180975" cy="180975"/>
+                <wp:effectExtent l="0" t="0" r="28575" b="28575"/>
+                <wp:wrapNone/>
+                <wp:docPr id="3" name="Ellipse 3"/>
+                <wp:cNvGraphicFramePr/>
+                <a:graphic xmlns:a="http://schemas.openxmlformats.org/drawingml/2006/main">
+                  <a:graphicData uri="http://schemas.microsoft.com/office/word/2010/wordprocessingShape">
+                    <wps:wsp>
+                      <wps:cNvSpPr/>
+                      <wps:spPr>
+                        <a:xfrm>
+                          <a:off x="0" y="0"/>
+                          <a:ext cx="180975" cy="180975"/>
+                        </a:xfrm>
+                        <a:prstGeom prst="ellipse">
+                          <a:avLst/>
+                        </a:prstGeom>
+                        <a:solidFill>
+                          <a:schemeClr val="accent2"/>
+                        </a:solidFill>
+                      </wps:spPr>
+                      <wps:style>
+                        <a:lnRef idx="2">
+                          <a:schemeClr val="accent1">
+                            <a:shade val="50000"/>
+                          </a:schemeClr>
+                        </a:lnRef>
+                        <a:fillRef idx="1">
+                          <a:schemeClr val="accent1"/>
+                        </a:fillRef>
+                        <a:effectRef idx="0">
+                          <a:schemeClr val="accent1"/>
+                        </a:effectRef>
+                        <a:fontRef idx="minor">
+                          <a:schemeClr val="lt1"/>
+                        </a:fontRef>
+                      </wps:style>
+                      <wps:bodyPr rot="0" spcFirstLastPara="0" vertOverflow="overflow" horzOverflow="overflow" vert="horz" wrap="square" lIns="91440" tIns="45720" rIns="91440" bIns="45720" numCol="1" spcCol="0" rtlCol="0" fromWordArt="0" anchor="ctr" anchorCtr="0" forceAA="0" compatLnSpc="1">
+                        <a:prstTxWarp prst="textNoShape">
+                          <a:avLst/>
+                        </a:prstTxWarp>
+                        <a:noAutofit/>
+                      </wps:bodyPr>
+                    </wps:wsp>
+                  </a:graphicData>
+                </a:graphic>
+              </wp:anchor>
+            </w:drawing>
+          </mc:Choice>
+          <mc:Fallback>
+            <w:pict>
+              <v:oval w14:anchorId="421338E0" id="Ellipse 3" o:spid="_x0000_s1026" style="position:absolute;margin-left:94.15pt;margin-top:34.9pt;width:14.25pt;height:14.25pt;z-index:251662336;visibility:visible;mso-wrap-style:square;mso-wrap-distance-left:9pt;mso-wrap-distance-top:0;mso-wrap-distance-right:9pt;mso-wrap-distance-bottom:0;mso-position-horizontal:absolute;mso-position-horizontal-relative:text;mso-position-vertical:absolute;mso-position-vertical-relative:text;v-text-anchor:middle" o:gfxdata="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" fillcolor="#ed7d31 [3205]" strokecolor="#1f3763 [1604]" strokeweight="1pt">
+                <v:stroke joinstyle="miter"/>
+              </v:oval>
+            </w:pict>
+          </mc:Fallback>
+        </mc:AlternateContent>
+      </w:r>
+      <w:r>
+        <w:rPr>
+          <w:noProof/>
+          <w:lang w:eastAsia="fr-FR"/>
+        </w:rPr>
+        <mc:AlternateContent>
+          <mc:Choice Requires="wps">
+            <w:drawing>
+              <wp:anchor distT="0" distB="0" distL="114300" distR="114300" simplePos="0" relativeHeight="251660288" behindDoc="0" locked="0" layoutInCell="1" allowOverlap="1">
+                <wp:simplePos x="0" y="0"/>
+                <wp:positionH relativeFrom="column">
+                  <wp:posOffset>-52070</wp:posOffset>
+                </wp:positionH>
+                <wp:positionV relativeFrom="paragraph">
+                  <wp:posOffset>452755</wp:posOffset>
+                </wp:positionV>
+                <wp:extent cx="180975" cy="180975"/>
+                <wp:effectExtent l="0" t="0" r="28575" b="28575"/>
+                <wp:wrapNone/>
+                <wp:docPr id="2" name="Ellipse 2"/>
+                <wp:cNvGraphicFramePr/>
+                <a:graphic xmlns:a="http://schemas.openxmlformats.org/drawingml/2006/main">
+                  <a:graphicData uri="http://schemas.microsoft.com/office/word/2010/wordprocessingShape">
+                    <wps:wsp>
+                      <wps:cNvSpPr/>
+                      <wps:spPr>
+                        <a:xfrm>
+                          <a:off x="0" y="0"/>
+                          <a:ext cx="180975" cy="180975"/>
+                        </a:xfrm>
+                        <a:prstGeom prst="ellipse">
+                          <a:avLst/>
+                        </a:prstGeom>
+                        <a:solidFill>
+                          <a:schemeClr val="accent2"/>
+                        </a:solidFill>
+                      </wps:spPr>
+                      <wps:style>
+                        <a:lnRef idx="2">
+                          <a:schemeClr val="accent1">
+                            <a:shade val="50000"/>
+                          </a:schemeClr>
+                        </a:lnRef>
+                        <a:fillRef idx="1">
+                          <a:schemeClr val="accent1"/>
+                        </a:fillRef>
+                        <a:effectRef idx="0">
+                          <a:schemeClr val="accent1"/>
+                        </a:effectRef>
+                        <a:fontRef idx="minor">
+                          <a:schemeClr val="lt1"/>
+                        </a:fontRef>
+                      </wps:style>
+                      <wps:bodyPr rot="0" spcFirstLastPara="0" vertOverflow="overflow" horzOverflow="overflow" vert="horz" wrap="square" lIns="91440" tIns="45720" rIns="91440" bIns="45720" numCol="1" spcCol="0" rtlCol="0" fromWordArt="0" anchor="ctr" anchorCtr="0" forceAA="0" compatLnSpc="1">
+                        <a:prstTxWarp prst="textNoShape">
+                          <a:avLst/>
+                        </a:prstTxWarp>
+                        <a:noAutofit/>
+                      </wps:bodyPr>
+                    </wps:wsp>
+                  </a:graphicData>
+                </a:graphic>
+              </wp:anchor>
+            </w:drawing>
+          </mc:Choice>
+          <mc:Fallback>
+            <w:pict>
+              <v:oval w14:anchorId="04ECD1FA" id="Ellipse 2" o:spid="_x0000_s1026" style="position:absolute;margin-left:-4.1pt;margin-top:35.65pt;width:14.25pt;height:14.25pt;z-index:251660288;visibility:visible;mso-wrap-style:square;mso-wrap-distance-left:9pt;mso-wrap-distance-top:0;mso-wrap-distance-right:9pt;mso-wrap-distance-bottom:0;mso-position-horizontal:absolute;mso-position-horizontal-relative:text;mso-position-vertical:absolute;mso-position-vertical-relative:text;v-text-anchor:middle" o:gfxdata="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" fillcolor="#ed7d31 [3205]" strokecolor="#1f3763 [1604]" strokeweight="1pt">
+                <v:stroke joinstyle="miter"/>
+              </v:oval>
+            </w:pict>
+          </mc:Fallback>
+        </mc:AlternateContent>
+      </w:r>
+      <w:r>
+        <w:rPr>
+          <w:lang w:eastAsia="fr-FR"/>
+        </w:rPr>
+        <w:t>Un commit sur un projet</w:t>
+      </w:r>
+      <w:r>
+        <w:rPr>
+          <w:lang w:eastAsia="fr-FR"/>
+        </w:rPr>
+        <w:t xml:space="preserve"> est un point de sauvegarde qui enregistre la totalité des nouvelles modifications depuis le commit précédent.</w:t>
+      </w:r>
+    </w:p>
+    <w:p>
+      <w:pPr>
+        <w:rPr>
+          <w:lang w:eastAsia="fr-FR"/>
+        </w:rPr>
+      </w:pPr>
+      <w:r>
+        <w:rPr>
+          <w:noProof/>
+          <w:lang w:eastAsia="fr-FR"/>
+        </w:rPr>
+        <mc:AlternateContent>
+          <mc:Choice Requires="wps">
+            <w:drawing>
+              <wp:anchor distT="0" distB="0" distL="114300" distR="114300" simplePos="0" relativeHeight="251673600" behindDoc="0" locked="0" layoutInCell="1" allowOverlap="1">
+                <wp:simplePos x="0" y="0"/>
+                <wp:positionH relativeFrom="column">
+                  <wp:posOffset>2519680</wp:posOffset>
+                </wp:positionH>
+                <wp:positionV relativeFrom="paragraph">
+                  <wp:posOffset>154305</wp:posOffset>
+                </wp:positionV>
+                <wp:extent cx="0" cy="238125"/>
+                <wp:effectExtent l="76200" t="38100" r="57150" b="9525"/>
+                <wp:wrapNone/>
+                <wp:docPr id="11" name="Connecteur droit avec flèche 11"/>
+                <wp:cNvGraphicFramePr/>
+                <a:graphic xmlns:a="http://schemas.openxmlformats.org/drawingml/2006/main">
+                  <a:graphicData uri="http://schemas.microsoft.com/office/word/2010/wordprocessingShape">
+                    <wps:wsp>
+                      <wps:cNvCnPr/>
+                      <wps:spPr>
+                        <a:xfrm flipV="1">
+                          <a:off x="0" y="0"/>
+                          <a:ext cx="0" cy="238125"/>
+                        </a:xfrm>
+                        <a:prstGeom prst="straightConnector1">
+                          <a:avLst/>
+                        </a:prstGeom>
+                        <a:ln>
+                          <a:tailEnd type="triangle"/>
+                        </a:ln>
+                      </wps:spPr>
+                      <wps:style>
+                        <a:lnRef idx="1">
+                          <a:schemeClr val="accent1"/>
+                        </a:lnRef>
+                        <a:fillRef idx="0">
+                          <a:schemeClr val="accent1"/>
+                        </a:fillRef>
+                        <a:effectRef idx="0">
+                          <a:schemeClr val="accent1"/>
+                        </a:effectRef>
+                        <a:fontRef idx="minor">
+                          <a:schemeClr val="tx1"/>
+                        </a:fontRef>
+                      </wps:style>
+                      <wps:bodyPr/>
+                    </wps:wsp>
+                  </a:graphicData>
+                </a:graphic>
+              </wp:anchor>
+            </w:drawing>
+          </mc:Choice>
+          <mc:Fallback>
+            <w:pict>
+              <v:shapetype w14:anchorId="77EC9492" id="_x0000_t32" coordsize="21600,21600" o:spt="32" o:oned="t" path="m,l21600,21600e" filled="f">
+                <v:path arrowok="t" fillok="f" o:connecttype="none"/>
+                <o:lock v:ext="edit" shapetype="t"/>
+              </v:shapetype>
+              <v:shape id="Connecteur droit avec flèche 11" o:spid="_x0000_s1026" type="#_x0000_t32" style="position:absolute;margin-left:198.4pt;margin-top:12.15pt;width:0;height:18.75pt;flip:y;z-index:251673600;visibility:visible;mso-wrap-style:square;mso-wrap-distance-left:9pt;mso-wrap-distance-top:0;mso-wrap-distance-right:9pt;mso-wrap-distance-bottom:0;mso-position-horizontal:absolute;mso-position-horizontal-relative:text;mso-position-vertical:absolute;mso-position-vertical-relative:text" o:gfxdata="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" strokecolor="#4472c4 [3204]" strokeweight=".5pt">
+                <v:stroke endarrow="block" joinstyle="miter"/>
+              </v:shape>
+            </w:pict>
+          </mc:Fallback>
+        </mc:AlternateContent>
+      </w:r>
+      <w:r>
+        <w:rPr>
+          <w:noProof/>
+          <w:lang w:eastAsia="fr-FR"/>
+        </w:rPr>
+        <mc:AlternateContent>
+          <mc:Choice Requires="wps">
+            <w:drawing>
+              <wp:anchor distT="0" distB="0" distL="114300" distR="114300" simplePos="0" relativeHeight="251670528" behindDoc="0" locked="0" layoutInCell="1" allowOverlap="1">
+                <wp:simplePos x="0" y="0"/>
+                <wp:positionH relativeFrom="column">
+                  <wp:posOffset>157480</wp:posOffset>
+                </wp:positionH>
+                <wp:positionV relativeFrom="paragraph">
+                  <wp:posOffset>292101</wp:posOffset>
+                </wp:positionV>
+                <wp:extent cx="1038225" cy="276225"/>
+                <wp:effectExtent l="0" t="0" r="28575" b="28575"/>
+                <wp:wrapNone/>
+                <wp:docPr id="8" name="Zone de texte 8"/>
+                <wp:cNvGraphicFramePr/>
+                <a:graphic xmlns:a="http://schemas.openxmlformats.org/drawingml/2006/main">
+                  <a:graphicData uri="http://schemas.microsoft.com/office/word/2010/wordprocessingShape">
+                    <wps:wsp>
+                      <wps:cNvSpPr txBox="1"/>
+                      <wps:spPr>
+                        <a:xfrm>
+                          <a:off x="0" y="0"/>
+                          <a:ext cx="1038225" cy="276225"/>
+                        </a:xfrm>
+                        <a:prstGeom prst="rect">
+                          <a:avLst/>
+                        </a:prstGeom>
+                        <a:solidFill>
+                          <a:schemeClr val="lt1"/>
+                        </a:solidFill>
+                        <a:ln w="6350">
+                          <a:solidFill>
+                            <a:prstClr val="black"/>
+                          </a:solidFill>
+                        </a:ln>
+                      </wps:spPr>
+                      <wps:txbx>
+                        <w:txbxContent>
+                          <w:p>
+                            <w:proofErr w:type="spellStart"/>
+                            <w:r>
+                              <w:t>Dévelopement</w:t>
+                            </w:r>
+                            <w:proofErr w:type="spellEnd"/>
+                          </w:p>
+                        </w:txbxContent>
+                      </wps:txbx>
+                      <wps:bodyPr rot="0" spcFirstLastPara="0" vertOverflow="overflow" horzOverflow="overflow" vert="horz" wrap="square" lIns="91440" tIns="45720" rIns="91440" bIns="45720" numCol="1" spcCol="0" rtlCol="0" fromWordArt="0" anchor="t" anchorCtr="0" forceAA="0" compatLnSpc="1">
+                        <a:prstTxWarp prst="textNoShape">
+                          <a:avLst/>
+                        </a:prstTxWarp>
+                        <a:noAutofit/>
+                      </wps:bodyPr>
+                    </wps:wsp>
+                  </a:graphicData>
+                </a:graphic>
+                <wp14:sizeRelH relativeFrom="margin">
+                  <wp14:pctWidth>0</wp14:pctWidth>
+                </wp14:sizeRelH>
+              </wp:anchor>
+            </w:drawing>
+          </mc:Choice>
+          <mc:Fallback>
+            <w:pict>
+              <v:shapetype id="_x0000_t202" coordsize="21600,21600" o:spt="202" path="m,l,21600r21600,l21600,xe">
+                <v:stroke joinstyle="miter"/>
+                <v:path gradientshapeok="t" o:connecttype="rect"/>
+              </v:shapetype>
+              <v:shape id="Zone de texte 8" o:spid="_x0000_s1026" type="#_x0000_t202" style="position:absolute;margin-left:12.4pt;margin-top:23pt;width:81.75pt;height:21.75pt;z-index:251670528;visibility:visible;mso-wrap-style:square;mso-width-percent:0;mso-wrap-distance-left:9pt;mso-wrap-distance-top:0;mso-wrap-distance-right:9pt;mso-wrap-distance-bottom:0;mso-position-horizontal:absolute;mso-position-horizontal-relative:text;mso-position-vertical:absolute;mso-position-vertical-relative:text;mso-width-percent:0;mso-width-relative:margin;v-text-anchor:top" o:gfxdata="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" fillcolor="white [3201]" strokeweight=".5pt">
+                <v:textbox>
+                  <w:txbxContent>
+                    <w:p>
+                      <w:proofErr w:type="spellStart"/>
+                      <w:r>
+                        <w:t>Dévelopement</w:t>
+                      </w:r>
+                      <w:proofErr w:type="spellEnd"/>
+                    </w:p>
+                  </w:txbxContent>
+                </v:textbox>
+              </v:shape>
+            </w:pict>
+          </mc:Fallback>
+        </mc:AlternateContent>
+      </w:r>
+      <w:r>
+        <w:rPr>
+          <w:noProof/>
+          <w:lang w:eastAsia="fr-FR"/>
+        </w:rPr>
+        <mc:AlternateContent>
+          <mc:Choice Requires="wps">
+            <w:drawing>
+              <wp:anchor distT="0" distB="0" distL="114300" distR="114300" simplePos="0" relativeHeight="251659264" behindDoc="0" locked="0" layoutInCell="1" allowOverlap="1">
+                <wp:simplePos x="0" y="0"/>
+                <wp:positionH relativeFrom="column">
+                  <wp:posOffset>52705</wp:posOffset>
+                </wp:positionH>
+                <wp:positionV relativeFrom="paragraph">
+                  <wp:posOffset>39370</wp:posOffset>
+                </wp:positionV>
+                <wp:extent cx="5010150" cy="45719"/>
+                <wp:effectExtent l="0" t="0" r="19050" b="12065"/>
+                <wp:wrapSquare wrapText="bothSides"/>
+                <wp:docPr id="1" name="Rectangle 1"/>
+                <wp:cNvGraphicFramePr/>
+                <a:graphic xmlns:a="http://schemas.openxmlformats.org/drawingml/2006/main">
+                  <a:graphicData uri="http://schemas.microsoft.com/office/word/2010/wordprocessingShape">
+                    <wps:wsp>
+                      <wps:cNvSpPr/>
+                      <wps:spPr>
+                        <a:xfrm>
+                          <a:off x="0" y="0"/>
+                          <a:ext cx="5010150" cy="45719"/>
+                        </a:xfrm>
+                        <a:prstGeom prst="rect">
+                          <a:avLst/>
+                        </a:prstGeom>
+                      </wps:spPr>
+                      <wps:style>
+                        <a:lnRef idx="2">
+                          <a:schemeClr val="accent1">
+                            <a:shade val="50000"/>
+                          </a:schemeClr>
+                        </a:lnRef>
+                        <a:fillRef idx="1">
+                          <a:schemeClr val="accent1"/>
+                        </a:fillRef>
+                        <a:effectRef idx="0">
+                          <a:schemeClr val="accent1"/>
+                        </a:effectRef>
+                        <a:fontRef idx="minor">
+                          <a:schemeClr val="lt1"/>
+                        </a:fontRef>
+                      </wps:style>
+                      <wps:bodyPr rot="0" spcFirstLastPara="0" vertOverflow="overflow" horzOverflow="overflow" vert="horz" wrap="square" lIns="91440" tIns="45720" rIns="91440" bIns="45720" numCol="1" spcCol="0" rtlCol="0" fromWordArt="0" anchor="ctr" anchorCtr="0" forceAA="0" compatLnSpc="1">
+                        <a:prstTxWarp prst="textNoShape">
+                          <a:avLst/>
+                        </a:prstTxWarp>
+                        <a:noAutofit/>
+                      </wps:bodyPr>
+                    </wps:wsp>
+                  </a:graphicData>
+                </a:graphic>
+                <wp14:sizeRelH relativeFrom="margin">
+                  <wp14:pctWidth>0</wp14:pctWidth>
+                </wp14:sizeRelH>
+                <wp14:sizeRelV relativeFrom="margin">
+                  <wp14:pctHeight>0</wp14:pctHeight>
+                </wp14:sizeRelV>
+              </wp:anchor>
+            </w:drawing>
+          </mc:Choice>
+          <mc:Fallback>
+            <w:pict>
+              <v:rect w14:anchorId="1048BC68" id="Rectangle 1" o:spid="_x0000_s1026" style="position:absolute;margin-left:4.15pt;margin-top:3.1pt;width:394.5pt;height:3.6pt;z-index:251659264;visibility:visible;mso-wrap-style:square;mso-width-percent:0;mso-height-percent:0;mso-wrap-distance-left:9pt;mso-wrap-distance-top:0;mso-wrap-distance-right:9pt;mso-wrap-distance-bottom:0;mso-position-horizontal:absolute;mso-position-horizontal-relative:text;mso-position-vertical:absolute;mso-position-vertical-relative:text;mso-width-percent:0;mso-height-percent:0;mso-width-relative:margin;mso-height-relative:margin;v-text-anchor:middle" o:gfxdata="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" fillcolor="#4472c4 [3204]" strokecolor="#1f3763 [1604]" strokeweight="1pt">
+                <w10:wrap type="square"/>
+              </v:rect>
+            </w:pict>
+          </mc:Fallback>
+        </mc:AlternateContent>
+      </w:r>
+    </w:p>
+    <w:p>
+      <w:pPr>
+        <w:rPr>
+          <w:lang w:eastAsia="fr-FR"/>
+        </w:rPr>
+      </w:pPr>
+      <w:r>
+        <w:rPr>
+          <w:noProof/>
+          <w:lang w:eastAsia="fr-FR"/>
+        </w:rPr>
+        <mc:AlternateContent>
+          <mc:Choice Requires="wps">
+            <w:drawing>
+              <wp:anchor distT="0" distB="0" distL="114300" distR="114300" simplePos="0" relativeHeight="251672576" behindDoc="0" locked="0" layoutInCell="1" allowOverlap="1" wp14:anchorId="30C50305" wp14:editId="1111995B">
+                <wp:simplePos x="0" y="0"/>
+                <wp:positionH relativeFrom="column">
+                  <wp:posOffset>2195830</wp:posOffset>
+                </wp:positionH>
+                <wp:positionV relativeFrom="paragraph">
+                  <wp:posOffset>107315</wp:posOffset>
+                </wp:positionV>
+                <wp:extent cx="647700" cy="276225"/>
+                <wp:effectExtent l="0" t="0" r="19050" b="28575"/>
+                <wp:wrapNone/>
+                <wp:docPr id="9" name="Zone de texte 9"/>
+                <wp:cNvGraphicFramePr/>
+                <a:graphic xmlns:a="http://schemas.openxmlformats.org/drawingml/2006/main">
+                  <a:graphicData uri="http://schemas.microsoft.com/office/word/2010/wordprocessingShape">
+                    <wps:wsp>
+                      <wps:cNvSpPr txBox="1"/>
+                      <wps:spPr>
+                        <a:xfrm>
+                          <a:off x="0" y="0"/>
+                          <a:ext cx="647700" cy="276225"/>
+                        </a:xfrm>
+                        <a:prstGeom prst="rect">
+                          <a:avLst/>
+                        </a:prstGeom>
+                        <a:solidFill>
+                          <a:schemeClr val="lt1"/>
+                        </a:solidFill>
+                        <a:ln w="6350">
+                          <a:solidFill>
+                            <a:prstClr val="black"/>
+                          </a:solidFill>
+                        </a:ln>
+                      </wps:spPr>
+                      <wps:txbx>
+                        <w:txbxContent>
+                          <w:p>
+                            <w:r>
+                              <w:t>Commit</w:t>
+                            </w:r>
+                          </w:p>
+                        </w:txbxContent>
+                      </wps:txbx>
+                      <wps:bodyPr rot="0" spcFirstLastPara="0" vertOverflow="overflow" horzOverflow="overflow" vert="horz" wrap="square" lIns="91440" tIns="45720" rIns="91440" bIns="45720" numCol="1" spcCol="0" rtlCol="0" fromWordArt="0" anchor="t" anchorCtr="0" forceAA="0" compatLnSpc="1">
+                        <a:prstTxWarp prst="textNoShape">
+                          <a:avLst/>
+                        </a:prstTxWarp>
+                        <a:noAutofit/>
+                      </wps:bodyPr>
+                    </wps:wsp>
+                  </a:graphicData>
+                </a:graphic>
+                <wp14:sizeRelH relativeFrom="margin">
+                  <wp14:pctWidth>0</wp14:pctWidth>
+                </wp14:sizeRelH>
+              </wp:anchor>
+            </w:drawing>
+          </mc:Choice>
+          <mc:Fallback>
+            <w:pict>
+              <v:shape w14:anchorId="30C50305" id="Zone de texte 9" o:spid="_x0000_s1027" type="#_x0000_t202" style="position:absolute;margin-left:172.9pt;margin-top:8.45pt;width:51pt;height:21.75pt;z-index:251672576;visibility:visible;mso-wrap-style:square;mso-width-percent:0;mso-wrap-distance-left:9pt;mso-wrap-distance-top:0;mso-wrap-distance-right:9pt;mso-wrap-distance-bottom:0;mso-position-horizontal:absolute;mso-position-horizontal-relative:text;mso-position-vertical:absolute;mso-position-vertical-relative:text;mso-width-percent:0;mso-width-relative:margin;v-text-anchor:top" o:gfxdata="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" fillcolor="white [3201]" strokeweight=".5pt">
+                <v:textbox>
+                  <w:txbxContent>
+                    <w:p>
+                      <w:r>
+                        <w:t>Commit</w:t>
+                      </w:r>
+                    </w:p>
+                  </w:txbxContent>
+                </v:textbox>
+              </v:shape>
+            </w:pict>
+          </mc:Fallback>
+        </mc:AlternateContent>
+      </w:r>
+    </w:p>
+    <w:p>
+      <w:pPr>
+        <w:rPr>
+          <w:lang w:eastAsia="fr-FR"/>
+        </w:rPr>
+      </w:pPr>
     </w:p>
     <w:p>
       <w:pPr>
@@ -75,6 +894,47 @@
           <w:lang w:eastAsia="fr-FR"/>
         </w:rPr>
       </w:pPr>
+      <w:r>
+        <w:rPr>
+          <w:lang w:eastAsia="fr-FR"/>
+        </w:rPr>
+        <w:t xml:space="preserve">La commande git log sert à voir la totalité de l’historique des </w:t>
+      </w:r>
+      <w:proofErr w:type="spellStart"/>
+      <w:r>
+        <w:rPr>
+          <w:lang w:eastAsia="fr-FR"/>
+        </w:rPr>
+        <w:t>commits</w:t>
+      </w:r>
+      <w:proofErr w:type="spellEnd"/>
+      <w:r>
+        <w:rPr>
+          <w:lang w:eastAsia="fr-FR"/>
+        </w:rPr>
+        <w:t xml:space="preserve"> avec l’identifiant du commit, l’auteur du commit et la date </w:t>
+      </w:r>
+      <w:proofErr w:type="spellStart"/>
+      <w:r>
+        <w:rPr>
+          <w:lang w:eastAsia="fr-FR"/>
+        </w:rPr>
+        <w:t>a</w:t>
+      </w:r>
+      <w:proofErr w:type="spellEnd"/>
+      <w:r>
+        <w:rPr>
+          <w:lang w:eastAsia="fr-FR"/>
+        </w:rPr>
+        <w:t xml:space="preserve"> laquelle il a été effectué ainsi que le message que l’auteur aura mis.</w:t>
+      </w:r>
+    </w:p>
+    <w:p>
+      <w:pPr>
+        <w:rPr>
+          <w:lang w:eastAsia="fr-FR"/>
+        </w:rPr>
+      </w:pPr>
     </w:p>
     <w:p>
       <w:pPr>
@@ -103,7 +963,10 @@
         </w:rPr>
       </w:pPr>
     </w:p>
-    <w:p/>
+    <w:p>
+      <w:bookmarkStart w:id="0" w:name="_GoBack"/>
+      <w:bookmarkEnd w:id="0"/>
+    </w:p>
     <w:sectPr>
       <w:pgSz w:w="11906" w:h="16838"/>
       <w:pgMar w:top="1417" w:right="1417" w:bottom="1417" w:left="1417" w:header="708" w:footer="708" w:gutter="0"/>

</xml_diff>

<commit_message>
Réponse question Branche 2
</commit_message>
<xml_diff>
--- a/Activite_partie_3.docx
+++ b/Activite_partie_3.docx
@@ -114,7 +114,7 @@
           </mc:Choice>
           <mc:Fallback>
             <w:pict>
-              <v:shapetype w14:anchorId="3F17B454" id="_x0000_t87" coordsize="21600,21600" o:spt="87" adj="1800,10800" path="m21600,qx10800@0l10800@2qy0@11,10800@3l10800@1qy21600,21600e" filled="f">
+              <v:shapetype w14:anchorId="7AD96988" id="_x0000_t87" coordsize="21600,21600" o:spt="87" adj="1800,10800" path="m21600,qx10800@0l10800@2qy0@11,10800@3l10800@1qy21600,21600e" filled="f">
                 <v:formulas>
                   <v:f eqn="val #0"/>
                   <v:f eqn="sum 21600 0 #0"/>
@@ -591,7 +591,7 @@
           </mc:Choice>
           <mc:Fallback>
             <w:pict>
-              <v:shapetype w14:anchorId="7712BF01" id="_x0000_t32" coordsize="21600,21600" o:spt="32" o:oned="t" path="m,l21600,21600e" filled="f">
+              <v:shapetype w14:anchorId="6E743404" id="_x0000_t32" coordsize="21600,21600" o:spt="32" o:oned="t" path="m,l21600,21600e" filled="f">
                 <v:path arrowok="t" fillok="f" o:connecttype="none"/>
                 <o:lock v:ext="edit" shapetype="t"/>
               </v:shapetype>
@@ -647,9 +647,11 @@
                       <wps:txbx>
                         <w:txbxContent>
                           <w:p>
+                            <w:proofErr w:type="spellStart"/>
                             <w:r>
                               <w:t>Dévelopement</w:t>
                             </w:r>
+                            <w:proofErr w:type="spellEnd"/>
                           </w:p>
                         </w:txbxContent>
                       </wps:txbx>
@@ -678,9 +680,11 @@
                 <v:textbox>
                   <w:txbxContent>
                     <w:p>
+                      <w:proofErr w:type="spellStart"/>
                       <w:r>
                         <w:t>Dévelopement</w:t>
                       </w:r>
+                      <w:proofErr w:type="spellEnd"/>
                     </w:p>
                   </w:txbxContent>
                 </v:textbox>
@@ -894,7 +898,21 @@
         <w:rPr>
           <w:lang w:eastAsia="fr-FR"/>
         </w:rPr>
-        <w:t>La commande git log sert à voir la totalité de l’historique des commits avec l’identifiant du commit,</w:t>
+        <w:t xml:space="preserve">La commande git log sert à voir la totalité de l’historique des </w:t>
+      </w:r>
+      <w:proofErr w:type="spellStart"/>
+      <w:r>
+        <w:rPr>
+          <w:lang w:eastAsia="fr-FR"/>
+        </w:rPr>
+        <w:t>commits</w:t>
+      </w:r>
+      <w:proofErr w:type="spellEnd"/>
+      <w:r>
+        <w:rPr>
+          <w:lang w:eastAsia="fr-FR"/>
+        </w:rPr>
+        <w:t xml:space="preserve"> avec l’identifiant du commit,</w:t>
       </w:r>
       <w:r>
         <w:rPr>
@@ -1010,7 +1028,7 @@
           </mc:Choice>
           <mc:Fallback>
             <w:pict>
-              <v:shape w14:anchorId="19F194ED" id="Accolade ouvrante 30" o:spid="_x0000_s1026" type="#_x0000_t87" style="position:absolute;margin-left:187.6pt;margin-top:14.7pt;width:19.95pt;height:408.65pt;rotation:-90;z-index:251702272;visibility:visible;mso-wrap-style:square;mso-width-percent:0;mso-height-percent:0;mso-wrap-distance-left:9pt;mso-wrap-distance-top:0;mso-wrap-distance-right:9pt;mso-wrap-distance-bottom:0;mso-position-horizontal:absolute;mso-position-horizontal-relative:text;mso-position-vertical:absolute;mso-position-vertical-relative:text;mso-width-percent:0;mso-height-percent:0;mso-width-relative:margin;mso-height-relative:margin;v-text-anchor:middle" o:gfxdata="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" adj="88" strokecolor="#4472c4 [3204]" strokeweight=".5pt">
+              <v:shape w14:anchorId="243E2492" id="Accolade ouvrante 30" o:spid="_x0000_s1026" type="#_x0000_t87" style="position:absolute;margin-left:187.6pt;margin-top:14.7pt;width:19.95pt;height:408.65pt;rotation:-90;z-index:251702272;visibility:visible;mso-wrap-style:square;mso-width-percent:0;mso-height-percent:0;mso-wrap-distance-left:9pt;mso-wrap-distance-top:0;mso-wrap-distance-right:9pt;mso-wrap-distance-bottom:0;mso-position-horizontal:absolute;mso-position-horizontal-relative:text;mso-position-vertical:absolute;mso-position-vertical-relative:text;mso-width-percent:0;mso-height-percent:0;mso-width-relative:margin;mso-height-relative:margin;v-text-anchor:middle" o:gfxdata="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" adj="88" strokecolor="#4472c4 [3204]" strokeweight=".5pt">
                 <v:stroke joinstyle="miter"/>
               </v:shape>
             </w:pict>
@@ -1021,7 +1039,19 @@
         <w:rPr>
           <w:lang w:eastAsia="fr-FR"/>
         </w:rPr>
-        <w:t>Une branche permet de pouvoir faire toutes les modification que nous voulons comme faire un test pour une nouvelle fonctionnalité sans pour autant influer sur le travail des autres sur la branche principale du code.</w:t>
+        <w:t>Une branche permet de pouvoir faire toutes les modification</w:t>
+      </w:r>
+      <w:r>
+        <w:rPr>
+          <w:lang w:eastAsia="fr-FR"/>
+        </w:rPr>
+        <w:t>s</w:t>
+      </w:r>
+      <w:r>
+        <w:rPr>
+          <w:lang w:eastAsia="fr-FR"/>
+        </w:rPr>
+        <w:t xml:space="preserve"> que nous voulons comme faire un test pour une nouvelle fonctionnalité sans pour autant influer sur le travail des autres sur la branche principale du code.</w:t>
       </w:r>
     </w:p>
     <w:p/>
@@ -1173,7 +1203,7 @@
           </mc:Choice>
           <mc:Fallback>
             <w:pict>
-              <v:shape w14:anchorId="47123C67" id="Accolade ouvrante 28" o:spid="_x0000_s1026" type="#_x0000_t87" style="position:absolute;margin-left:92.15pt;margin-top:12.95pt;width:8pt;height:53.65pt;z-index:251699200;visibility:visible;mso-wrap-style:square;mso-wrap-distance-left:9pt;mso-wrap-distance-top:0;mso-wrap-distance-right:9pt;mso-wrap-distance-bottom:0;mso-position-horizontal:absolute;mso-position-horizontal-relative:text;mso-position-vertical:absolute;mso-position-vertical-relative:text;v-text-anchor:middle" o:gfxdata="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" adj="268" strokecolor="#4472c4 [3204]" strokeweight=".5pt">
+              <v:shape w14:anchorId="58EA0FC0" id="Accolade ouvrante 28" o:spid="_x0000_s1026" type="#_x0000_t87" style="position:absolute;margin-left:92.15pt;margin-top:12.95pt;width:8pt;height:53.65pt;z-index:251699200;visibility:visible;mso-wrap-style:square;mso-wrap-distance-left:9pt;mso-wrap-distance-top:0;mso-wrap-distance-right:9pt;mso-wrap-distance-bottom:0;mso-position-horizontal:absolute;mso-position-horizontal-relative:text;mso-position-vertical:absolute;mso-position-vertical-relative:text;v-text-anchor:middle" o:gfxdata="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" adj="268" strokecolor="#4472c4 [3204]" strokeweight=".5pt">
                 <v:stroke joinstyle="miter"/>
               </v:shape>
             </w:pict>
@@ -1247,7 +1277,7 @@
           </mc:Choice>
           <mc:Fallback>
             <w:pict>
-              <v:oval w14:anchorId="32352A05" id="Ellipse 27" o:spid="_x0000_s1026" style="position:absolute;margin-left:273.25pt;margin-top:20.4pt;width:14.25pt;height:14.25pt;z-index:251698176;visibility:visible;mso-wrap-style:square;mso-wrap-distance-left:9pt;mso-wrap-distance-top:0;mso-wrap-distance-right:9pt;mso-wrap-distance-bottom:0;mso-position-horizontal:absolute;mso-position-horizontal-relative:text;mso-position-vertical:absolute;mso-position-vertical-relative:text;v-text-anchor:middle" o:gfxdata="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" fillcolor="#ed7d31 [3205]" strokecolor="#1f3763 [1604]" strokeweight="1pt">
+              <v:oval w14:anchorId="3A355524" id="Ellipse 27" o:spid="_x0000_s1026" style="position:absolute;margin-left:273.25pt;margin-top:20.4pt;width:14.25pt;height:14.25pt;z-index:251698176;visibility:visible;mso-wrap-style:square;mso-wrap-distance-left:9pt;mso-wrap-distance-top:0;mso-wrap-distance-right:9pt;mso-wrap-distance-bottom:0;mso-position-horizontal:absolute;mso-position-horizontal-relative:text;mso-position-vertical:absolute;mso-position-vertical-relative:text;v-text-anchor:middle" o:gfxdata="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" fillcolor="#ed7d31 [3205]" strokecolor="#1f3763 [1604]" strokeweight="1pt">
                 <v:stroke joinstyle="miter"/>
               </v:oval>
             </w:pict>
@@ -1321,7 +1351,7 @@
           </mc:Choice>
           <mc:Fallback>
             <w:pict>
-              <v:oval w14:anchorId="73BD9D06" id="Ellipse 26" o:spid="_x0000_s1026" style="position:absolute;margin-left:230.8pt;margin-top:19.9pt;width:14.25pt;height:14.25pt;z-index:251696128;visibility:visible;mso-wrap-style:square;mso-wrap-distance-left:9pt;mso-wrap-distance-top:0;mso-wrap-distance-right:9pt;mso-wrap-distance-bottom:0;mso-position-horizontal:absolute;mso-position-horizontal-relative:text;mso-position-vertical:absolute;mso-position-vertical-relative:text;v-text-anchor:middle" o:gfxdata="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" fillcolor="#ed7d31 [3205]" strokecolor="#1f3763 [1604]" strokeweight="1pt">
+              <v:oval w14:anchorId="6BC2D19F" id="Ellipse 26" o:spid="_x0000_s1026" style="position:absolute;margin-left:230.8pt;margin-top:19.9pt;width:14.25pt;height:14.25pt;z-index:251696128;visibility:visible;mso-wrap-style:square;mso-wrap-distance-left:9pt;mso-wrap-distance-top:0;mso-wrap-distance-right:9pt;mso-wrap-distance-bottom:0;mso-position-horizontal:absolute;mso-position-horizontal-relative:text;mso-position-vertical:absolute;mso-position-vertical-relative:text;v-text-anchor:middle" o:gfxdata="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" fillcolor="#ed7d31 [3205]" strokecolor="#1f3763 [1604]" strokeweight="1pt">
                 <v:stroke joinstyle="miter"/>
               </v:oval>
             </w:pict>
@@ -1395,7 +1425,7 @@
           </mc:Choice>
           <mc:Fallback>
             <w:pict>
-              <v:oval w14:anchorId="4C3E5964" id="Ellipse 25" o:spid="_x0000_s1026" style="position:absolute;margin-left:194.75pt;margin-top:21.05pt;width:14.25pt;height:14.25pt;z-index:251694080;visibility:visible;mso-wrap-style:square;mso-wrap-distance-left:9pt;mso-wrap-distance-top:0;mso-wrap-distance-right:9pt;mso-wrap-distance-bottom:0;mso-position-horizontal:absolute;mso-position-horizontal-relative:text;mso-position-vertical:absolute;mso-position-vertical-relative:text;v-text-anchor:middle" o:gfxdata="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" fillcolor="#ed7d31 [3205]" strokecolor="#1f3763 [1604]" strokeweight="1pt">
+              <v:oval w14:anchorId="43A177C8" id="Ellipse 25" o:spid="_x0000_s1026" style="position:absolute;margin-left:194.75pt;margin-top:21.05pt;width:14.25pt;height:14.25pt;z-index:251694080;visibility:visible;mso-wrap-style:square;mso-wrap-distance-left:9pt;mso-wrap-distance-top:0;mso-wrap-distance-right:9pt;mso-wrap-distance-bottom:0;mso-position-horizontal:absolute;mso-position-horizontal-relative:text;mso-position-vertical:absolute;mso-position-vertical-relative:text;v-text-anchor:middle" o:gfxdata="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" fillcolor="#ed7d31 [3205]" strokecolor="#1f3763 [1604]" strokeweight="1pt">
                 <v:stroke joinstyle="miter"/>
               </v:oval>
             </w:pict>
@@ -1469,7 +1499,7 @@
           </mc:Choice>
           <mc:Fallback>
             <w:pict>
-              <v:oval w14:anchorId="57A35F53" id="Ellipse 24" o:spid="_x0000_s1026" style="position:absolute;margin-left:153.95pt;margin-top:20.6pt;width:14.25pt;height:14.25pt;z-index:251692032;visibility:visible;mso-wrap-style:square;mso-wrap-distance-left:9pt;mso-wrap-distance-top:0;mso-wrap-distance-right:9pt;mso-wrap-distance-bottom:0;mso-position-horizontal:absolute;mso-position-horizontal-relative:text;mso-position-vertical:absolute;mso-position-vertical-relative:text;v-text-anchor:middle" o:gfxdata="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" fillcolor="#ed7d31 [3205]" strokecolor="#1f3763 [1604]" strokeweight="1pt">
+              <v:oval w14:anchorId="218DFEA7" id="Ellipse 24" o:spid="_x0000_s1026" style="position:absolute;margin-left:153.95pt;margin-top:20.6pt;width:14.25pt;height:14.25pt;z-index:251692032;visibility:visible;mso-wrap-style:square;mso-wrap-distance-left:9pt;mso-wrap-distance-top:0;mso-wrap-distance-right:9pt;mso-wrap-distance-bottom:0;mso-position-horizontal:absolute;mso-position-horizontal-relative:text;mso-position-vertical:absolute;mso-position-vertical-relative:text;v-text-anchor:middle" o:gfxdata="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" fillcolor="#ed7d31 [3205]" strokecolor="#1f3763 [1604]" strokeweight="1pt">
                 <v:stroke joinstyle="miter"/>
               </v:oval>
             </w:pict>
@@ -1543,7 +1573,7 @@
           </mc:Choice>
           <mc:Fallback>
             <w:pict>
-              <v:oval w14:anchorId="223011E5" id="Ellipse 23" o:spid="_x0000_s1026" style="position:absolute;margin-left:127.25pt;margin-top:20.2pt;width:14.25pt;height:14.25pt;z-index:251689984;visibility:visible;mso-wrap-style:square;mso-wrap-distance-left:9pt;mso-wrap-distance-top:0;mso-wrap-distance-right:9pt;mso-wrap-distance-bottom:0;mso-position-horizontal:absolute;mso-position-horizontal-relative:text;mso-position-vertical:absolute;mso-position-vertical-relative:text;v-text-anchor:middle" o:gfxdata="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" fillcolor="#ed7d31 [3205]" strokecolor="#1f3763 [1604]" strokeweight="1pt">
+              <v:oval w14:anchorId="7620F011" id="Ellipse 23" o:spid="_x0000_s1026" style="position:absolute;margin-left:127.25pt;margin-top:20.2pt;width:14.25pt;height:14.25pt;z-index:251689984;visibility:visible;mso-wrap-style:square;mso-wrap-distance-left:9pt;mso-wrap-distance-top:0;mso-wrap-distance-right:9pt;mso-wrap-distance-bottom:0;mso-position-horizontal:absolute;mso-position-horizontal-relative:text;mso-position-vertical:absolute;mso-position-vertical-relative:text;v-text-anchor:middle" o:gfxdata="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" fillcolor="#ed7d31 [3205]" strokecolor="#1f3763 [1604]" strokeweight="1pt">
                 <v:stroke joinstyle="miter"/>
               </v:oval>
             </w:pict>
@@ -1622,7 +1652,7 @@
           </mc:Choice>
           <mc:Fallback>
             <w:pict>
-              <v:rect w14:anchorId="242297D0" id="Rectangle 21" o:spid="_x0000_s1026" style="position:absolute;margin-left:136.5pt;margin-top:3.3pt;width:148.75pt;height:3.55pt;z-index:251687936;visibility:visible;mso-wrap-style:square;mso-width-percent:0;mso-height-percent:0;mso-wrap-distance-left:9pt;mso-wrap-distance-top:0;mso-wrap-distance-right:9pt;mso-wrap-distance-bottom:0;mso-position-horizontal:absolute;mso-position-horizontal-relative:margin;mso-position-vertical:absolute;mso-position-vertical-relative:text;mso-width-percent:0;mso-height-percent:0;mso-width-relative:margin;mso-height-relative:margin;v-text-anchor:middle" o:gfxdata="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" fillcolor="#4472c4 [3204]" strokecolor="#1f3763 [1604]" strokeweight="1pt">
+              <v:rect w14:anchorId="4624FAE2" id="Rectangle 21" o:spid="_x0000_s1026" style="position:absolute;margin-left:136.5pt;margin-top:3.3pt;width:148.75pt;height:3.55pt;z-index:251687936;visibility:visible;mso-wrap-style:square;mso-width-percent:0;mso-height-percent:0;mso-wrap-distance-left:9pt;mso-wrap-distance-top:0;mso-wrap-distance-right:9pt;mso-wrap-distance-bottom:0;mso-position-horizontal:absolute;mso-position-horizontal-relative:margin;mso-position-vertical:absolute;mso-position-vertical-relative:text;mso-width-percent:0;mso-height-percent:0;mso-width-relative:margin;mso-height-relative:margin;v-text-anchor:middle" o:gfxdata="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" fillcolor="#4472c4 [3204]" strokecolor="#1f3763 [1604]" strokeweight="1pt">
                 <w10:wrap type="square" anchorx="margin"/>
               </v:rect>
             </w:pict>
@@ -1784,7 +1814,7 @@
           </mc:Choice>
           <mc:Fallback>
             <w:pict>
-              <v:rect w14:anchorId="5833DA3F" id="Rectangle 22" o:spid="_x0000_s1026" style="position:absolute;margin-left:91.45pt;margin-top:2.6pt;width:54.85pt;height:3.55pt;rotation:-3320944fd;z-index:-251658241;visibility:visible;mso-wrap-style:square;mso-width-percent:0;mso-height-percent:0;mso-wrap-distance-left:9pt;mso-wrap-distance-top:0;mso-wrap-distance-right:9pt;mso-wrap-distance-bottom:0;mso-position-horizontal:absolute;mso-position-horizontal-relative:margin;mso-position-vertical:absolute;mso-position-vertical-relative:text;mso-width-percent:0;mso-height-percent:0;mso-width-relative:margin;mso-height-relative:margin;v-text-anchor:middle" o:gfxdata="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" fillcolor="#4472c4 [3204]" strokecolor="#1f3763 [1604]" strokeweight="1pt">
+              <v:rect w14:anchorId="6912AE19" id="Rectangle 22" o:spid="_x0000_s1026" style="position:absolute;margin-left:91.45pt;margin-top:2.6pt;width:54.85pt;height:3.55pt;rotation:-3320944fd;z-index:-251658241;visibility:visible;mso-wrap-style:square;mso-width-percent:0;mso-height-percent:0;mso-wrap-distance-left:9pt;mso-wrap-distance-top:0;mso-wrap-distance-right:9pt;mso-wrap-distance-bottom:0;mso-position-horizontal:absolute;mso-position-horizontal-relative:margin;mso-position-vertical:absolute;mso-position-vertical-relative:text;mso-width-percent:0;mso-height-percent:0;mso-width-relative:margin;mso-height-relative:margin;v-text-anchor:middle" o:gfxdata="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" fillcolor="#4472c4 [3204]" strokecolor="#1f3763 [1604]" strokeweight="1pt">
                 <w10:wrap anchorx="margin"/>
               </v:rect>
             </w:pict>
@@ -1858,7 +1888,7 @@
           </mc:Choice>
           <mc:Fallback>
             <w:pict>
-              <v:oval w14:anchorId="1B6B4834" id="Ellipse 20" o:spid="_x0000_s1026" style="position:absolute;margin-left:382.85pt;margin-top:16.95pt;width:14.25pt;height:14.25pt;z-index:251685888;visibility:visible;mso-wrap-style:square;mso-wrap-distance-left:9pt;mso-wrap-distance-top:0;mso-wrap-distance-right:9pt;mso-wrap-distance-bottom:0;mso-position-horizontal:absolute;mso-position-horizontal-relative:text;mso-position-vertical:absolute;mso-position-vertical-relative:text;v-text-anchor:middle" o:gfxdata="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" fillcolor="#ed7d31 [3205]" strokecolor="#1f3763 [1604]" strokeweight="1pt">
+              <v:oval w14:anchorId="28BE7810" id="Ellipse 20" o:spid="_x0000_s1026" style="position:absolute;margin-left:382.85pt;margin-top:16.95pt;width:14.25pt;height:14.25pt;z-index:251685888;visibility:visible;mso-wrap-style:square;mso-wrap-distance-left:9pt;mso-wrap-distance-top:0;mso-wrap-distance-right:9pt;mso-wrap-distance-bottom:0;mso-position-horizontal:absolute;mso-position-horizontal-relative:text;mso-position-vertical:absolute;mso-position-vertical-relative:text;v-text-anchor:middle" o:gfxdata="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" fillcolor="#ed7d31 [3205]" strokecolor="#1f3763 [1604]" strokeweight="1pt">
                 <v:stroke joinstyle="miter"/>
               </v:oval>
             </w:pict>
@@ -1932,7 +1962,7 @@
           </mc:Choice>
           <mc:Fallback>
             <w:pict>
-              <v:oval w14:anchorId="7B45E270" id="Ellipse 19" o:spid="_x0000_s1026" style="position:absolute;margin-left:290.15pt;margin-top:16.95pt;width:14.25pt;height:14.25pt;z-index:251683840;visibility:visible;mso-wrap-style:square;mso-wrap-distance-left:9pt;mso-wrap-distance-top:0;mso-wrap-distance-right:9pt;mso-wrap-distance-bottom:0;mso-position-horizontal:absolute;mso-position-horizontal-relative:text;mso-position-vertical:absolute;mso-position-vertical-relative:text;v-text-anchor:middle" o:gfxdata="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" fillcolor="#ed7d31 [3205]" strokecolor="#1f3763 [1604]" strokeweight="1pt">
+              <v:oval w14:anchorId="566C6C17" id="Ellipse 19" o:spid="_x0000_s1026" style="position:absolute;margin-left:290.15pt;margin-top:16.95pt;width:14.25pt;height:14.25pt;z-index:251683840;visibility:visible;mso-wrap-style:square;mso-wrap-distance-left:9pt;mso-wrap-distance-top:0;mso-wrap-distance-right:9pt;mso-wrap-distance-bottom:0;mso-position-horizontal:absolute;mso-position-horizontal-relative:text;mso-position-vertical:absolute;mso-position-vertical-relative:text;v-text-anchor:middle" o:gfxdata="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" fillcolor="#ed7d31 [3205]" strokecolor="#1f3763 [1604]" strokeweight="1pt">
                 <v:stroke joinstyle="miter"/>
               </v:oval>
             </w:pict>
@@ -2006,7 +2036,7 @@
           </mc:Choice>
           <mc:Fallback>
             <w:pict>
-              <v:oval w14:anchorId="2EF03849" id="Ellipse 18" o:spid="_x0000_s1026" style="position:absolute;margin-left:189pt;margin-top:16.95pt;width:14.25pt;height:14.25pt;z-index:251681792;visibility:visible;mso-wrap-style:square;mso-wrap-distance-left:9pt;mso-wrap-distance-top:0;mso-wrap-distance-right:9pt;mso-wrap-distance-bottom:0;mso-position-horizontal:absolute;mso-position-horizontal-relative:text;mso-position-vertical:absolute;mso-position-vertical-relative:text;v-text-anchor:middle" o:gfxdata="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" fillcolor="#ed7d31 [3205]" strokecolor="#1f3763 [1604]" strokeweight="1pt">
+              <v:oval w14:anchorId="5B80339C" id="Ellipse 18" o:spid="_x0000_s1026" style="position:absolute;margin-left:189pt;margin-top:16.95pt;width:14.25pt;height:14.25pt;z-index:251681792;visibility:visible;mso-wrap-style:square;mso-wrap-distance-left:9pt;mso-wrap-distance-top:0;mso-wrap-distance-right:9pt;mso-wrap-distance-bottom:0;mso-position-horizontal:absolute;mso-position-horizontal-relative:text;mso-position-vertical:absolute;mso-position-vertical-relative:text;v-text-anchor:middle" o:gfxdata="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" fillcolor="#ed7d31 [3205]" strokecolor="#1f3763 [1604]" strokeweight="1pt">
                 <v:stroke joinstyle="miter"/>
               </v:oval>
             </w:pict>
@@ -2080,7 +2110,7 @@
           </mc:Choice>
           <mc:Fallback>
             <w:pict>
-              <v:oval w14:anchorId="6242ED8B" id="Ellipse 17" o:spid="_x0000_s1026" style="position:absolute;margin-left:95pt;margin-top:16.4pt;width:14.25pt;height:14.25pt;z-index:251679744;visibility:visible;mso-wrap-style:square;mso-wrap-distance-left:9pt;mso-wrap-distance-top:0;mso-wrap-distance-right:9pt;mso-wrap-distance-bottom:0;mso-position-horizontal:absolute;mso-position-horizontal-relative:text;mso-position-vertical:absolute;mso-position-vertical-relative:text;v-text-anchor:middle" o:gfxdata="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" fillcolor="#ed7d31 [3205]" strokecolor="#1f3763 [1604]" strokeweight="1pt">
+              <v:oval w14:anchorId="2BEFEBD4" id="Ellipse 17" o:spid="_x0000_s1026" style="position:absolute;margin-left:95pt;margin-top:16.4pt;width:14.25pt;height:14.25pt;z-index:251679744;visibility:visible;mso-wrap-style:square;mso-wrap-distance-left:9pt;mso-wrap-distance-top:0;mso-wrap-distance-right:9pt;mso-wrap-distance-bottom:0;mso-position-horizontal:absolute;mso-position-horizontal-relative:text;mso-position-vertical:absolute;mso-position-vertical-relative:text;v-text-anchor:middle" o:gfxdata="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" fillcolor="#ed7d31 [3205]" strokecolor="#1f3763 [1604]" strokeweight="1pt">
                 <v:stroke joinstyle="miter"/>
               </v:oval>
             </w:pict>
@@ -2154,7 +2184,7 @@
           </mc:Choice>
           <mc:Fallback>
             <w:pict>
-              <v:oval w14:anchorId="2BAC3E77" id="Ellipse 16" o:spid="_x0000_s1026" style="position:absolute;margin-left:-7.25pt;margin-top:17.3pt;width:14.25pt;height:14.25pt;z-index:251677696;visibility:visible;mso-wrap-style:square;mso-wrap-distance-left:9pt;mso-wrap-distance-top:0;mso-wrap-distance-right:9pt;mso-wrap-distance-bottom:0;mso-position-horizontal:absolute;mso-position-horizontal-relative:text;mso-position-vertical:absolute;mso-position-vertical-relative:text;v-text-anchor:middle" o:gfxdata="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" fillcolor="#ed7d31 [3205]" strokecolor="#1f3763 [1604]" strokeweight="1pt">
+              <v:oval w14:anchorId="22EED162" id="Ellipse 16" o:spid="_x0000_s1026" style="position:absolute;margin-left:-7.25pt;margin-top:17.3pt;width:14.25pt;height:14.25pt;z-index:251677696;visibility:visible;mso-wrap-style:square;mso-wrap-distance-left:9pt;mso-wrap-distance-top:0;mso-wrap-distance-right:9pt;mso-wrap-distance-bottom:0;mso-position-horizontal:absolute;mso-position-horizontal-relative:text;mso-position-vertical:absolute;mso-position-vertical-relative:text;v-text-anchor:middle" o:gfxdata="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" fillcolor="#ed7d31 [3205]" strokecolor="#1f3763 [1604]" strokeweight="1pt">
                 <v:stroke joinstyle="miter"/>
               </v:oval>
             </w:pict>
@@ -2231,7 +2261,7 @@
           </mc:Choice>
           <mc:Fallback>
             <w:pict>
-              <v:rect w14:anchorId="34A465FA" id="Rectangle 15" o:spid="_x0000_s1026" style="position:absolute;margin-left:-.25pt;margin-top:22.3pt;width:394.5pt;height:3.55pt;z-index:-251640832;visibility:visible;mso-wrap-style:square;mso-width-percent:0;mso-height-percent:0;mso-wrap-distance-left:9pt;mso-wrap-distance-top:0;mso-wrap-distance-right:9pt;mso-wrap-distance-bottom:0;mso-position-horizontal:absolute;mso-position-horizontal-relative:text;mso-position-vertical:absolute;mso-position-vertical-relative:text;mso-width-percent:0;mso-height-percent:0;mso-width-relative:margin;mso-height-relative:margin;v-text-anchor:middle" o:gfxdata="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" fillcolor="#4472c4 [3204]" strokecolor="#1f3763 [1604]" strokeweight="1pt"/>
+              <v:rect w14:anchorId="7CC1B584" id="Rectangle 15" o:spid="_x0000_s1026" style="position:absolute;margin-left:-.25pt;margin-top:22.3pt;width:394.5pt;height:3.55pt;z-index:-251640832;visibility:visible;mso-wrap-style:square;mso-width-percent:0;mso-height-percent:0;mso-wrap-distance-left:9pt;mso-wrap-distance-top:0;mso-wrap-distance-right:9pt;mso-wrap-distance-bottom:0;mso-position-horizontal:absolute;mso-position-horizontal-relative:text;mso-position-vertical:absolute;mso-position-vertical-relative:text;mso-width-percent:0;mso-height-percent:0;mso-width-relative:margin;mso-height-relative:margin;v-text-anchor:middle" o:gfxdata="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" fillcolor="#4472c4 [3204]" strokecolor="#1f3763 [1604]" strokeweight="1pt"/>
             </w:pict>
           </mc:Fallback>
         </mc:AlternateContent>

</xml_diff>